<commit_message>
update OC2 and OC5
</commit_message>
<xml_diff>
--- a/02-Requirement/Operationskontrakter/OC2 - getHistory.docx
+++ b/02-Requirement/Operationskontrakter/OC2 - getHistory.docx
@@ -5,44 +5,94 @@
     <w:p>
       <w:pPr>
         <w:pStyle w:val="Titel"/>
+        <w:rPr>
+          <w:lang w:val="en-GB"/>
+        </w:rPr>
       </w:pPr>
       <w:r>
+        <w:rPr>
+          <w:lang w:val="en-GB"/>
+        </w:rPr>
         <w:t xml:space="preserve">OC2 – </w:t>
       </w:r>
       <w:proofErr w:type="spellStart"/>
       <w:r>
+        <w:rPr>
+          <w:lang w:val="en-GB"/>
+        </w:rPr>
         <w:t>getHistory</w:t>
       </w:r>
       <w:proofErr w:type="spellEnd"/>
     </w:p>
-    <w:p/>
     <w:p>
+      <w:pPr>
+        <w:rPr>
+          <w:lang w:val="en-GB"/>
+        </w:rPr>
+      </w:pPr>
+    </w:p>
+    <w:p>
+      <w:pPr>
+        <w:rPr>
+          <w:lang w:val="en-GB"/>
+        </w:rPr>
+      </w:pPr>
+      <w:proofErr w:type="spellStart"/>
       <w:r>
         <w:rPr>
           <w:b/>
-        </w:rPr>
-        <w:t>Navn:</w:t>
-      </w:r>
-      <w:r>
+          <w:lang w:val="en-GB"/>
+        </w:rPr>
+        <w:t>Navn</w:t>
+      </w:r>
+      <w:proofErr w:type="spellEnd"/>
+      <w:r>
+        <w:rPr>
+          <w:b/>
+          <w:lang w:val="en-GB"/>
+        </w:rPr>
+        <w:t>:</w:t>
+      </w:r>
+      <w:r>
+        <w:rPr>
+          <w:lang w:val="en-GB"/>
+        </w:rPr>
         <w:tab/>
       </w:r>
       <w:r>
+        <w:rPr>
+          <w:lang w:val="en-GB"/>
+        </w:rPr>
         <w:tab/>
       </w:r>
       <w:proofErr w:type="spellStart"/>
-      <w:r>
+      <w:proofErr w:type="gramStart"/>
+      <w:r>
+        <w:rPr>
+          <w:lang w:val="en-GB"/>
+        </w:rPr>
         <w:t>getHistory</w:t>
       </w:r>
       <w:proofErr w:type="spellEnd"/>
       <w:r>
+        <w:rPr>
+          <w:lang w:val="en-GB"/>
+        </w:rPr>
         <w:t>(</w:t>
       </w:r>
       <w:proofErr w:type="spellStart"/>
-      <w:r>
+      <w:proofErr w:type="gramEnd"/>
+      <w:r>
+        <w:rPr>
+          <w:lang w:val="en-GB"/>
+        </w:rPr>
         <w:t>customerID</w:t>
       </w:r>
       <w:proofErr w:type="spellEnd"/>
       <w:r>
+        <w:rPr>
+          <w:lang w:val="en-GB"/>
+        </w:rPr>
         <w:t>)</w:t>
       </w:r>
     </w:p>
@@ -103,19 +153,22 @@
       </w:r>
     </w:p>
     <w:p>
-      <w:r>
-        <w:t xml:space="preserve">Kundens </w:t>
-      </w:r>
       <w:proofErr w:type="spellStart"/>
       <w:r>
-        <w:t>BadStanding</w:t>
-      </w:r>
-      <w:proofErr w:type="spellEnd"/>
-      <w:r>
-        <w:t xml:space="preserve"> blev returneret.</w:t>
+        <w:t>c</w:t>
       </w:r>
       <w:bookmarkStart w:id="0" w:name="_GoBack"/>
       <w:bookmarkEnd w:id="0"/>
+      <w:r>
+        <w:t>ustomer.</w:t>
+      </w:r>
+      <w:r>
+        <w:t>BadStanding</w:t>
+      </w:r>
+      <w:proofErr w:type="spellEnd"/>
+      <w:r>
+        <w:t xml:space="preserve"> blev returneret.</w:t>
+      </w:r>
     </w:p>
     <w:sectPr>
       <w:pgSz w:w="11906" w:h="16838"/>

</xml_diff>

<commit_message>
SD-OC2 added + name changes
</commit_message>
<xml_diff>
--- a/02-Requirement/Operationskontrakter/OC2 - getHistory.docx
+++ b/02-Requirement/Operationskontrakter/OC2 - getHistory.docx
@@ -13,16 +13,8 @@
         <w:rPr>
           <w:lang w:val="en-GB"/>
         </w:rPr>
-        <w:t xml:space="preserve">OC2 – </w:t>
-      </w:r>
-      <w:proofErr w:type="spellStart"/>
-      <w:r>
-        <w:rPr>
-          <w:lang w:val="en-GB"/>
-        </w:rPr>
-        <w:t>getHistory</w:t>
-      </w:r>
-      <w:proofErr w:type="spellEnd"/>
+        <w:t>OC2 – getHistory</w:t>
+      </w:r>
     </w:p>
     <w:p>
       <w:pPr>
@@ -32,84 +24,47 @@
       </w:pPr>
     </w:p>
     <w:p>
-      <w:pPr>
-        <w:rPr>
-          <w:lang w:val="en-GB"/>
-        </w:rPr>
-      </w:pPr>
-      <w:proofErr w:type="spellStart"/>
       <w:r>
         <w:rPr>
           <w:b/>
           <w:lang w:val="en-GB"/>
         </w:rPr>
-        <w:t>Navn</w:t>
-      </w:r>
-      <w:proofErr w:type="spellEnd"/>
-      <w:r>
-        <w:rPr>
-          <w:b/>
+        <w:t>Navn:</w:t>
+      </w:r>
+      <w:r>
+        <w:rPr>
           <w:lang w:val="en-GB"/>
         </w:rPr>
-        <w:t>:</w:t>
+        <w:tab/>
       </w:r>
       <w:r>
         <w:rPr>
           <w:lang w:val="en-GB"/>
         </w:rPr>
         <w:tab/>
+        <w:t>getHistory(</w:t>
       </w:r>
       <w:r>
         <w:rPr>
           <w:lang w:val="en-GB"/>
         </w:rPr>
-        <w:tab/>
-      </w:r>
-      <w:proofErr w:type="spellStart"/>
-      <w:proofErr w:type="gramStart"/>
+        <w:t xml:space="preserve">connection, </w:t>
+      </w:r>
+      <w:bookmarkStart w:id="0" w:name="_GoBack"/>
+      <w:bookmarkEnd w:id="0"/>
       <w:r>
         <w:rPr>
           <w:lang w:val="en-GB"/>
         </w:rPr>
-        <w:t>getHistory</w:t>
-      </w:r>
-      <w:proofErr w:type="spellEnd"/>
-      <w:r>
-        <w:rPr>
-          <w:lang w:val="en-GB"/>
-        </w:rPr>
-        <w:t>(</w:t>
-      </w:r>
-      <w:proofErr w:type="spellStart"/>
-      <w:proofErr w:type="gramEnd"/>
-      <w:r>
-        <w:rPr>
-          <w:lang w:val="en-GB"/>
-        </w:rPr>
-        <w:t>customerID</w:t>
-      </w:r>
-      <w:proofErr w:type="spellEnd"/>
-      <w:r>
-        <w:rPr>
-          <w:lang w:val="en-GB"/>
-        </w:rPr>
-        <w:t>)</w:t>
+        <w:t>customerID)</w:t>
       </w:r>
     </w:p>
     <w:p>
-      <w:proofErr w:type="spellStart"/>
       <w:r>
         <w:rPr>
           <w:b/>
         </w:rPr>
-        <w:t>Krydsref</w:t>
-      </w:r>
-      <w:proofErr w:type="spellEnd"/>
-      <w:r>
-        <w:rPr>
-          <w:b/>
-        </w:rPr>
-        <w:t>:</w:t>
+        <w:t>Krydsref:</w:t>
       </w:r>
       <w:r>
         <w:tab/>
@@ -130,13 +85,8 @@
       </w:r>
     </w:p>
     <w:p>
-      <w:proofErr w:type="gramStart"/>
-      <w:r>
-        <w:t>createLoanOffer(</w:t>
-      </w:r>
-      <w:proofErr w:type="gramEnd"/>
-      <w:r>
-        <w:t>) er blevet kaldt.</w:t>
+      <w:r>
+        <w:t>createLoanOffer() er blevet kaldt.</w:t>
       </w:r>
     </w:p>
     <w:p>
@@ -153,21 +103,11 @@
       </w:r>
     </w:p>
     <w:p>
-      <w:proofErr w:type="spellStart"/>
-      <w:r>
-        <w:t>c</w:t>
-      </w:r>
-      <w:bookmarkStart w:id="0" w:name="_GoBack"/>
-      <w:bookmarkEnd w:id="0"/>
-      <w:r>
-        <w:t>ustomer.</w:t>
-      </w:r>
-      <w:r>
-        <w:t>BadStanding</w:t>
-      </w:r>
-      <w:proofErr w:type="spellEnd"/>
-      <w:r>
-        <w:t xml:space="preserve"> blev returneret.</w:t>
+      <w:r>
+        <w:t>customer.</w:t>
+      </w:r>
+      <w:r>
+        <w:t>BadStanding blev returneret.</w:t>
       </w:r>
     </w:p>
     <w:sectPr>

</xml_diff>